<commit_message>
Fixed and tested all functionality except for the unimplemented display other users scores
</commit_message>
<xml_diff>
--- a/Doc_Folder/Server_Documentation/NetworkServer.docx
+++ b/Doc_Folder/Server_Documentation/NetworkServer.docx
@@ -1221,28 +1221,22 @@
               <w:jc w:val="center"/>
             </w:pPr>
             <w:r>
-              <w:t>0x06</w:t>
-            </w:r>
-            <w:r>
-              <w:t xml:space="preserve"> + Group IP + UUID</w:t>
-            </w:r>
-          </w:p>
-        </w:tc>
-        <w:tc>
-          <w:tcPr>
-            <w:tcW w:w="1870" w:type="dxa"/>
-            <w:vAlign w:val="center"/>
-          </w:tcPr>
-          <w:p>
-            <w:pPr>
-              <w:spacing w:line="360" w:lineRule="auto"/>
-              <w:jc w:val="center"/>
-            </w:pPr>
-            <w:r>
-              <w:t>0x06</w:t>
-            </w:r>
-            <w:r>
-              <w:t xml:space="preserve"> + UUID</w:t>
+              <w:t>0x06 + Group IP + UUID</w:t>
+            </w:r>
+          </w:p>
+        </w:tc>
+        <w:tc>
+          <w:tcPr>
+            <w:tcW w:w="1870" w:type="dxa"/>
+            <w:vAlign w:val="center"/>
+          </w:tcPr>
+          <w:p>
+            <w:pPr>
+              <w:spacing w:line="360" w:lineRule="auto"/>
+              <w:jc w:val="center"/>
+            </w:pPr>
+            <w:r>
+              <w:t>0x06 + UUID</w:t>
             </w:r>
           </w:p>
         </w:tc>
@@ -1319,10 +1313,7 @@
               <w:jc w:val="center"/>
             </w:pPr>
             <w:r>
-              <w:t>0x07</w:t>
-            </w:r>
-            <w:r>
-              <w:t xml:space="preserve"> + UUID</w:t>
+              <w:t>0x07 + UUID</w:t>
             </w:r>
           </w:p>
         </w:tc>
@@ -1384,48 +1375,42 @@
               <w:jc w:val="center"/>
             </w:pPr>
             <w:r>
-              <w:t>0x0</w:t>
-            </w:r>
-            <w:r>
-              <w:t>8</w:t>
+              <w:t>0x08 + points</w:t>
+            </w:r>
+            <w:r>
+              <w:t xml:space="preserve"> + User Name</w:t>
+            </w:r>
+          </w:p>
+        </w:tc>
+        <w:tc>
+          <w:tcPr>
+            <w:tcW w:w="1870" w:type="dxa"/>
+            <w:vAlign w:val="center"/>
+          </w:tcPr>
+          <w:p>
+            <w:pPr>
+              <w:spacing w:line="360" w:lineRule="auto"/>
+              <w:jc w:val="center"/>
+            </w:pPr>
+            <w:r>
+              <w:t>None</w:t>
             </w:r>
             <w:bookmarkStart w:id="0" w:name="_GoBack"/>
             <w:bookmarkEnd w:id="0"/>
-            <w:r>
-              <w:t xml:space="preserve"> + Group IP + UUID</w:t>
-            </w:r>
-          </w:p>
-        </w:tc>
-        <w:tc>
-          <w:tcPr>
-            <w:tcW w:w="1870" w:type="dxa"/>
-            <w:vAlign w:val="center"/>
-          </w:tcPr>
-          <w:p>
-            <w:pPr>
-              <w:spacing w:line="360" w:lineRule="auto"/>
-              <w:jc w:val="center"/>
-            </w:pPr>
-            <w:r>
-              <w:t>0x08</w:t>
-            </w:r>
-            <w:r>
-              <w:t xml:space="preserve"> + UUID + points </w:t>
-            </w:r>
-          </w:p>
-        </w:tc>
-        <w:tc>
-          <w:tcPr>
-            <w:tcW w:w="1870" w:type="dxa"/>
-            <w:vAlign w:val="center"/>
-          </w:tcPr>
-          <w:p>
-            <w:pPr>
-              <w:spacing w:line="360" w:lineRule="auto"/>
-              <w:jc w:val="center"/>
-            </w:pPr>
-            <w:r>
-              <w:t>Pull</w:t>
+          </w:p>
+        </w:tc>
+        <w:tc>
+          <w:tcPr>
+            <w:tcW w:w="1870" w:type="dxa"/>
+            <w:vAlign w:val="center"/>
+          </w:tcPr>
+          <w:p>
+            <w:pPr>
+              <w:spacing w:line="360" w:lineRule="auto"/>
+              <w:jc w:val="center"/>
+            </w:pPr>
+            <w:r>
+              <w:t>Push</w:t>
             </w:r>
           </w:p>
         </w:tc>
@@ -2169,7 +2154,7 @@
 </file>
 
 <file path=customXml/itemProps1.xml><?xml version="1.0" encoding="utf-8"?>
-<ds:datastoreItem xmlns:ds="http://schemas.openxmlformats.org/officeDocument/2006/customXml" ds:itemID="{21B256AE-1546-4EF9-AF9F-6D5B7C967D93}">
+<ds:datastoreItem xmlns:ds="http://schemas.openxmlformats.org/officeDocument/2006/customXml" ds:itemID="{ABE52556-EC80-499E-8882-1924336E93E1}">
   <ds:schemaRefs>
     <ds:schemaRef ds:uri="http://schemas.openxmlformats.org/officeDocument/2006/bibliography"/>
   </ds:schemaRefs>

</xml_diff>